<commit_message>
creating first app in django!!
</commit_message>
<xml_diff>
--- a/djangoinstallation.docx
+++ b/djangoinstallation.docx
@@ -259,9 +259,6 @@
       <w:r>
         <w:rPr/>
         <w:tab/>
-      </w:r>
-      <w:r>
-        <w:rPr/>
         <w:t>hospital[projectdir]</w:t>
       </w:r>
     </w:p>
@@ -273,7 +270,314 @@
       <w:r>
         <w:rPr/>
         <w:tab/>
-        <w:t xml:space="preserve">    </w:t>
+        <w:t xml:space="preserve">    |</w:t>
+      </w:r>
+    </w:p>
+    <w:p>
+      <w:pPr>
+        <w:pStyle w:val="Normal"/>
+        <w:rPr/>
+      </w:pPr>
+      <w:r>
+        <w:rPr/>
+        <w:tab/>
+        <w:t xml:space="preserve">    |----&gt;hospital [django will create this MODULE  for us]</w:t>
+      </w:r>
+    </w:p>
+    <w:p>
+      <w:pPr>
+        <w:pStyle w:val="Normal"/>
+        <w:rPr/>
+      </w:pPr>
+      <w:r>
+        <w:rPr/>
+        <w:tab/>
+        <w:t xml:space="preserve">    |</w:t>
+      </w:r>
+    </w:p>
+    <w:p>
+      <w:pPr>
+        <w:pStyle w:val="Normal"/>
+        <w:rPr/>
+      </w:pPr>
+      <w:r>
+        <w:rPr/>
+        <w:tab/>
+        <w:t xml:space="preserve">    |----&gt;manage.py [file for </w:t>
+      </w:r>
+      <w:r>
+        <w:rPr/>
+        <w:t>database operation’s</w:t>
+      </w:r>
+      <w:r>
+        <w:rPr/>
+        <w:t>]</w:t>
+        <w:tab/>
+      </w:r>
+    </w:p>
+    <w:p>
+      <w:pPr>
+        <w:pStyle w:val="Normal"/>
+        <w:rPr/>
+      </w:pPr>
+      <w:r>
+        <w:rPr/>
+      </w:r>
+    </w:p>
+    <w:p>
+      <w:pPr>
+        <w:pStyle w:val="Normal"/>
+        <w:rPr/>
+      </w:pPr>
+      <w:r>
+        <w:rPr/>
+        <w:t>change directory to  hospital</w:t>
+      </w:r>
+    </w:p>
+    <w:p>
+      <w:pPr>
+        <w:pStyle w:val="Normal"/>
+        <w:rPr/>
+      </w:pPr>
+      <w:r>
+        <w:rPr/>
+        <w:tab/>
+        <w:t>hospital[module hospital]</w:t>
+      </w:r>
+    </w:p>
+    <w:p>
+      <w:pPr>
+        <w:pStyle w:val="Normal"/>
+        <w:rPr/>
+      </w:pPr>
+      <w:r>
+        <w:rPr/>
+        <w:tab/>
+        <w:t xml:space="preserve">    |</w:t>
+      </w:r>
+    </w:p>
+    <w:p>
+      <w:pPr>
+        <w:pStyle w:val="Normal"/>
+        <w:rPr/>
+      </w:pPr>
+      <w:r>
+        <w:rPr/>
+        <w:tab/>
+        <w:t xml:space="preserve">    |----&gt;__init__.py[this to make module]</w:t>
+      </w:r>
+    </w:p>
+    <w:p>
+      <w:pPr>
+        <w:pStyle w:val="Normal"/>
+        <w:rPr/>
+      </w:pPr>
+      <w:r>
+        <w:rPr/>
+        <w:tab/>
+        <w:t xml:space="preserve">    |</w:t>
+      </w:r>
+    </w:p>
+    <w:p>
+      <w:pPr>
+        <w:pStyle w:val="Normal"/>
+        <w:rPr/>
+      </w:pPr>
+      <w:r>
+        <w:rPr/>
+        <w:tab/>
+        <w:t xml:space="preserve">    |----&gt;urls.py[all urls related to application is defined here]</w:t>
+      </w:r>
+    </w:p>
+    <w:p>
+      <w:pPr>
+        <w:pStyle w:val="Normal"/>
+        <w:rPr/>
+      </w:pPr>
+      <w:r>
+        <w:rPr/>
+        <w:tab/>
+        <w:t xml:space="preserve">    |</w:t>
+      </w:r>
+    </w:p>
+    <w:p>
+      <w:pPr>
+        <w:pStyle w:val="Normal"/>
+        <w:rPr/>
+      </w:pPr>
+      <w:r>
+        <w:rPr/>
+        <w:tab/>
+        <w:t xml:space="preserve">    |----&gt;wsgi.py[explains how webserver communicates with application]</w:t>
+      </w:r>
+    </w:p>
+    <w:p>
+      <w:pPr>
+        <w:pStyle w:val="Normal"/>
+        <w:rPr/>
+      </w:pPr>
+      <w:r>
+        <w:rPr/>
+        <w:tab/>
+        <w:t xml:space="preserve">    |</w:t>
+      </w:r>
+    </w:p>
+    <w:p>
+      <w:pPr>
+        <w:pStyle w:val="Normal"/>
+        <w:rPr/>
+      </w:pPr>
+      <w:r>
+        <w:rPr/>
+        <w:tab/>
+        <w:t xml:space="preserve">    |----&gt;settings.py[registering application,templates,stattic files with project  ]</w:t>
+      </w:r>
+    </w:p>
+    <w:p>
+      <w:pPr>
+        <w:pStyle w:val="Normal"/>
+        <w:rPr/>
+      </w:pPr>
+      <w:r>
+        <w:rPr/>
+      </w:r>
+    </w:p>
+    <w:p>
+      <w:pPr>
+        <w:pStyle w:val="Normal"/>
+        <w:rPr/>
+      </w:pPr>
+      <w:r>
+        <w:rPr/>
+        <w:t xml:space="preserve">7.now goto hospital[projectdir] </w:t>
+      </w:r>
+    </w:p>
+    <w:p>
+      <w:pPr>
+        <w:pStyle w:val="Normal"/>
+        <w:rPr/>
+      </w:pPr>
+      <w:r>
+        <w:rPr/>
+        <w:tab/>
+        <w:t>$~python3 manage.py startapp applicationname</w:t>
+      </w:r>
+    </w:p>
+    <w:p>
+      <w:pPr>
+        <w:pStyle w:val="Normal"/>
+        <w:rPr/>
+      </w:pPr>
+      <w:r>
+        <w:rPr/>
+        <w:tab/>
+        <w:t>$~python3 manage.py startapp firstapp</w:t>
+      </w:r>
+    </w:p>
+    <w:p>
+      <w:pPr>
+        <w:pStyle w:val="Normal"/>
+        <w:rPr/>
+      </w:pPr>
+      <w:r>
+        <w:rPr/>
+      </w:r>
+    </w:p>
+    <w:p>
+      <w:pPr>
+        <w:pStyle w:val="Normal"/>
+        <w:rPr/>
+      </w:pPr>
+      <w:r>
+        <w:rPr/>
+        <w:t>8.goto  applicationfolder</w:t>
+      </w:r>
+    </w:p>
+    <w:p>
+      <w:pPr>
+        <w:pStyle w:val="Normal"/>
+        <w:rPr/>
+      </w:pPr>
+      <w:r>
+        <w:rPr/>
+        <w:tab/>
+        <w:t>direcory structure is like</w:t>
+      </w:r>
+    </w:p>
+    <w:p>
+      <w:pPr>
+        <w:pStyle w:val="Normal"/>
+        <w:rPr/>
+      </w:pPr>
+      <w:r>
+        <w:rPr/>
+        <w:tab/>
+      </w:r>
+    </w:p>
+    <w:p>
+      <w:pPr>
+        <w:pStyle w:val="Normal"/>
+        <w:rPr/>
+      </w:pPr>
+      <w:r>
+        <w:rPr/>
+        <w:tab/>
+        <w:t>firstapp</w:t>
+      </w:r>
+    </w:p>
+    <w:p>
+      <w:pPr>
+        <w:pStyle w:val="Normal"/>
+        <w:rPr/>
+      </w:pPr>
+      <w:r>
+        <w:rPr/>
+        <w:tab/>
+        <w:t xml:space="preserve">    |</w:t>
+      </w:r>
+    </w:p>
+    <w:p>
+      <w:pPr>
+        <w:pStyle w:val="Normal"/>
+        <w:rPr/>
+      </w:pPr>
+      <w:r>
+        <w:rPr/>
+        <w:tab/>
+        <w:t xml:space="preserve">    |---&gt;admin.py  </w:t>
+      </w:r>
+    </w:p>
+    <w:p>
+      <w:pPr>
+        <w:pStyle w:val="Normal"/>
+        <w:rPr/>
+      </w:pPr>
+      <w:r>
+        <w:rPr/>
+        <w:tab/>
+        <w:t xml:space="preserve">    |</w:t>
+        <w:tab/>
+      </w:r>
+    </w:p>
+    <w:p>
+      <w:pPr>
+        <w:pStyle w:val="Normal"/>
+        <w:rPr/>
+      </w:pPr>
+      <w:r>
+        <w:rPr/>
+        <w:tab/>
+        <w:t xml:space="preserve">    |---&gt; apps.py </w:t>
+      </w:r>
+    </w:p>
+    <w:p>
+      <w:pPr>
+        <w:pStyle w:val="Normal"/>
+        <w:rPr/>
+      </w:pPr>
+      <w:r>
+        <w:rPr/>
+        <w:t xml:space="preserve">                </w:t>
       </w:r>
       <w:r>
         <w:rPr/>
@@ -288,82 +592,29 @@
       <w:r>
         <w:rPr/>
         <w:tab/>
-        <w:t xml:space="preserve">    </w:t>
-      </w:r>
-      <w:r>
-        <w:rPr/>
-        <w:t>|----&gt;hospital [django will create this MODULE  for us]</w:t>
-      </w:r>
-    </w:p>
-    <w:p>
-      <w:pPr>
-        <w:pStyle w:val="Normal"/>
-        <w:rPr/>
-      </w:pPr>
-      <w:r>
-        <w:rPr/>
-        <w:tab/>
-        <w:t xml:space="preserve">    </w:t>
-      </w:r>
-      <w:r>
-        <w:rPr/>
-        <w:t>|</w:t>
-      </w:r>
-    </w:p>
-    <w:p>
-      <w:pPr>
-        <w:pStyle w:val="Normal"/>
-        <w:rPr/>
-      </w:pPr>
-      <w:r>
-        <w:rPr/>
-        <w:tab/>
-        <w:t xml:space="preserve">    </w:t>
-      </w:r>
-      <w:r>
-        <w:rPr/>
-        <w:t>|----&gt;manage.py [file for administartive tasks]</w:t>
-      </w:r>
-      <w:r>
-        <w:rPr/>
-        <w:tab/>
-      </w:r>
-    </w:p>
-    <w:p>
-      <w:pPr>
-        <w:pStyle w:val="Normal"/>
-        <w:rPr/>
-      </w:pPr>
-      <w:r>
-        <w:rPr/>
-      </w:r>
-    </w:p>
-    <w:p>
-      <w:pPr>
-        <w:pStyle w:val="Normal"/>
-        <w:rPr/>
-      </w:pPr>
-      <w:r>
-        <w:rPr/>
-        <w:t>change directory to  hospital</w:t>
-      </w:r>
-    </w:p>
-    <w:p>
-      <w:pPr>
-        <w:pStyle w:val="Normal"/>
-        <w:rPr/>
-      </w:pPr>
-      <w:r>
-        <w:rPr/>
-        <w:tab/>
-        <w:t>hospital[module hospital]</w:t>
-      </w:r>
-    </w:p>
-    <w:p>
-      <w:pPr>
-        <w:pStyle w:val="Normal"/>
-        <w:rPr/>
-      </w:pPr>
+        <w:t xml:space="preserve">    |---&gt; __init__.py </w:t>
+      </w:r>
+    </w:p>
+    <w:p>
+      <w:pPr>
+        <w:pStyle w:val="Normal"/>
+        <w:rPr/>
+      </w:pPr>
+      <w:r>
+        <w:rPr/>
+        <w:tab/>
+        <w:t xml:space="preserve">    |---&gt; migrations  </w:t>
+      </w:r>
+    </w:p>
+    <w:p>
+      <w:pPr>
+        <w:pStyle w:val="Normal"/>
+        <w:rPr/>
+      </w:pPr>
+      <w:r>
+        <w:rPr/>
+        <w:t xml:space="preserve">   </w:t>
+      </w:r>
       <w:r>
         <w:rPr/>
         <w:tab/>
@@ -378,11 +629,7 @@
       <w:r>
         <w:rPr/>
         <w:tab/>
-        <w:t xml:space="preserve">    |----&gt;__</w:t>
-      </w:r>
-      <w:r>
-        <w:rPr/>
-        <w:t>init__.py[this to make module]</w:t>
+        <w:t xml:space="preserve">    |---&gt; models.py  </w:t>
       </w:r>
     </w:p>
     <w:p>
@@ -404,11 +651,7 @@
       <w:r>
         <w:rPr/>
         <w:tab/>
-        <w:t xml:space="preserve">    |----</w:t>
-      </w:r>
-      <w:r>
-        <w:rPr/>
-        <w:t>&gt;urls.py[all urls related to application is defined here]</w:t>
+        <w:t xml:space="preserve">    |---&gt;tests.py  </w:t>
       </w:r>
     </w:p>
     <w:p>
@@ -430,11 +673,7 @@
       <w:r>
         <w:rPr/>
         <w:tab/>
-        <w:t xml:space="preserve">    |----</w:t>
-      </w:r>
-      <w:r>
-        <w:rPr/>
-        <w:t>&gt;wsgi.py[explains how webserver communicates with application]</w:t>
+        <w:t xml:space="preserve">    |---&gt;views.py</w:t>
       </w:r>
     </w:p>
     <w:p>
@@ -456,275 +695,6 @@
       <w:r>
         <w:rPr/>
         <w:tab/>
-        <w:t xml:space="preserve">    </w:t>
-      </w:r>
-      <w:r>
-        <w:rPr/>
-        <w:t>|----&gt;settings.py[registering application,templates,stattic files with project  ]</w:t>
-      </w:r>
-    </w:p>
-    <w:p>
-      <w:pPr>
-        <w:pStyle w:val="Normal"/>
-        <w:rPr/>
-      </w:pPr>
-      <w:r>
-        <w:rPr/>
-      </w:r>
-    </w:p>
-    <w:p>
-      <w:pPr>
-        <w:pStyle w:val="Normal"/>
-        <w:rPr/>
-      </w:pPr>
-      <w:r>
-        <w:rPr/>
-        <w:t xml:space="preserve">7.now goto hospital[projectdir] </w:t>
-      </w:r>
-    </w:p>
-    <w:p>
-      <w:pPr>
-        <w:pStyle w:val="Normal"/>
-        <w:rPr/>
-      </w:pPr>
-      <w:r>
-        <w:rPr/>
-        <w:tab/>
-        <w:t>$~python3 manage.py startapp applicationname</w:t>
-      </w:r>
-    </w:p>
-    <w:p>
-      <w:pPr>
-        <w:pStyle w:val="Normal"/>
-        <w:rPr/>
-      </w:pPr>
-      <w:r>
-        <w:rPr/>
-        <w:tab/>
-        <w:t>$~python3 manage.py startapp firstapp</w:t>
-      </w:r>
-    </w:p>
-    <w:p>
-      <w:pPr>
-        <w:pStyle w:val="Normal"/>
-        <w:rPr/>
-      </w:pPr>
-      <w:r>
-        <w:rPr/>
-      </w:r>
-    </w:p>
-    <w:p>
-      <w:pPr>
-        <w:pStyle w:val="Normal"/>
-        <w:rPr/>
-      </w:pPr>
-      <w:r>
-        <w:rPr/>
-        <w:t>8.goto  applicationfolder</w:t>
-      </w:r>
-    </w:p>
-    <w:p>
-      <w:pPr>
-        <w:pStyle w:val="Normal"/>
-        <w:rPr/>
-      </w:pPr>
-      <w:r>
-        <w:rPr/>
-        <w:tab/>
-        <w:t>direcory structure is like</w:t>
-      </w:r>
-    </w:p>
-    <w:p>
-      <w:pPr>
-        <w:pStyle w:val="Normal"/>
-        <w:rPr/>
-      </w:pPr>
-      <w:r>
-        <w:rPr/>
-        <w:tab/>
-      </w:r>
-    </w:p>
-    <w:p>
-      <w:pPr>
-        <w:pStyle w:val="Normal"/>
-        <w:rPr/>
-      </w:pPr>
-      <w:r>
-        <w:rPr/>
-        <w:tab/>
-        <w:t>firstapp</w:t>
-      </w:r>
-    </w:p>
-    <w:p>
-      <w:pPr>
-        <w:pStyle w:val="Normal"/>
-        <w:rPr/>
-      </w:pPr>
-      <w:r>
-        <w:rPr/>
-        <w:tab/>
-        <w:t xml:space="preserve">    |</w:t>
-      </w:r>
-    </w:p>
-    <w:p>
-      <w:pPr>
-        <w:pStyle w:val="Normal"/>
-        <w:rPr/>
-      </w:pPr>
-      <w:r>
-        <w:rPr/>
-        <w:tab/>
-        <w:t xml:space="preserve">    |---&gt;admin.py  </w:t>
-      </w:r>
-    </w:p>
-    <w:p>
-      <w:pPr>
-        <w:pStyle w:val="Normal"/>
-        <w:rPr/>
-      </w:pPr>
-      <w:r>
-        <w:rPr/>
-        <w:tab/>
-        <w:t xml:space="preserve">    |</w:t>
-        <w:tab/>
-      </w:r>
-    </w:p>
-    <w:p>
-      <w:pPr>
-        <w:pStyle w:val="Normal"/>
-        <w:rPr/>
-      </w:pPr>
-      <w:r>
-        <w:rPr/>
-        <w:tab/>
-        <w:t xml:space="preserve">    |---&gt; apps.py </w:t>
-      </w:r>
-    </w:p>
-    <w:p>
-      <w:pPr>
-        <w:pStyle w:val="Normal"/>
-        <w:rPr/>
-      </w:pPr>
-      <w:r>
-        <w:rPr/>
-        <w:t xml:space="preserve">                </w:t>
-      </w:r>
-      <w:r>
-        <w:rPr/>
-        <w:t>|</w:t>
-      </w:r>
-    </w:p>
-    <w:p>
-      <w:pPr>
-        <w:pStyle w:val="Normal"/>
-        <w:rPr/>
-      </w:pPr>
-      <w:r>
-        <w:rPr/>
-        <w:tab/>
-        <w:t xml:space="preserve">    |---&gt; __init__.py </w:t>
-      </w:r>
-    </w:p>
-    <w:p>
-      <w:pPr>
-        <w:pStyle w:val="Normal"/>
-        <w:rPr/>
-      </w:pPr>
-      <w:r>
-        <w:rPr/>
-        <w:tab/>
-        <w:t xml:space="preserve">    |---&gt; migrations  </w:t>
-      </w:r>
-    </w:p>
-    <w:p>
-      <w:pPr>
-        <w:pStyle w:val="Normal"/>
-        <w:rPr/>
-      </w:pPr>
-      <w:r>
-        <w:rPr/>
-        <w:t xml:space="preserve">   </w:t>
-      </w:r>
-      <w:r>
-        <w:rPr/>
-        <w:tab/>
-        <w:t xml:space="preserve">    |</w:t>
-      </w:r>
-    </w:p>
-    <w:p>
-      <w:pPr>
-        <w:pStyle w:val="Normal"/>
-        <w:rPr/>
-      </w:pPr>
-      <w:r>
-        <w:rPr/>
-        <w:tab/>
-        <w:t xml:space="preserve">    |---&gt; models.py  </w:t>
-      </w:r>
-    </w:p>
-    <w:p>
-      <w:pPr>
-        <w:pStyle w:val="Normal"/>
-        <w:rPr/>
-      </w:pPr>
-      <w:r>
-        <w:rPr/>
-        <w:tab/>
-        <w:t xml:space="preserve">    |</w:t>
-      </w:r>
-    </w:p>
-    <w:p>
-      <w:pPr>
-        <w:pStyle w:val="Normal"/>
-        <w:rPr/>
-      </w:pPr>
-      <w:r>
-        <w:rPr/>
-        <w:tab/>
-        <w:t xml:space="preserve">    |---&gt;tests.py  </w:t>
-      </w:r>
-    </w:p>
-    <w:p>
-      <w:pPr>
-        <w:pStyle w:val="Normal"/>
-        <w:rPr/>
-      </w:pPr>
-      <w:r>
-        <w:rPr/>
-        <w:tab/>
-        <w:t xml:space="preserve">    |</w:t>
-      </w:r>
-    </w:p>
-    <w:p>
-      <w:pPr>
-        <w:pStyle w:val="Normal"/>
-        <w:rPr/>
-      </w:pPr>
-      <w:r>
-        <w:rPr/>
-        <w:tab/>
-        <w:t xml:space="preserve">    |---&gt;views.py</w:t>
-      </w:r>
-    </w:p>
-    <w:p>
-      <w:pPr>
-        <w:pStyle w:val="Normal"/>
-        <w:rPr/>
-      </w:pPr>
-      <w:r>
-        <w:rPr/>
-        <w:tab/>
-        <w:t xml:space="preserve">    |</w:t>
-      </w:r>
-    </w:p>
-    <w:p>
-      <w:pPr>
-        <w:pStyle w:val="Normal"/>
-        <w:rPr/>
-      </w:pPr>
-      <w:r>
-        <w:rPr/>
-        <w:tab/>
         <w:t xml:space="preserve">  </w:t>
       </w:r>
     </w:p>
@@ -791,10 +761,10 @@
       <w:pPr>
         <w:pStyle w:val="Normal"/>
         <w:pBdr>
-          <w:top w:val="single" w:sz="2" w:space="1" w:color="000000"/>
-          <w:left w:val="single" w:sz="2" w:space="1" w:color="000000"/>
-          <w:bottom w:val="single" w:sz="2" w:space="1" w:color="000000"/>
-          <w:right w:val="single" w:sz="2" w:space="1" w:color="000000"/>
+          <w:top w:val="single" w:sz="2" w:space="1" w:color="000001"/>
+          <w:left w:val="single" w:sz="2" w:space="1" w:color="000001"/>
+          <w:bottom w:val="single" w:sz="2" w:space="1" w:color="000001"/>
+          <w:right w:val="single" w:sz="2" w:space="1" w:color="000001"/>
         </w:pBdr>
         <w:rPr>
           <w:u w:val="single"/>
@@ -811,41 +781,41 @@
       <w:pPr>
         <w:pStyle w:val="Normal"/>
         <w:pBdr>
-          <w:top w:val="single" w:sz="2" w:space="1" w:color="000000"/>
-          <w:left w:val="single" w:sz="2" w:space="1" w:color="000000"/>
-          <w:bottom w:val="single" w:sz="2" w:space="1" w:color="000000"/>
-          <w:right w:val="single" w:sz="2" w:space="1" w:color="000000"/>
-        </w:pBdr>
-        <w:rPr/>
-      </w:pPr>
-      <w:r>
-        <w:rPr/>
-        <w:tab/>
-      </w:r>
-    </w:p>
-    <w:p>
-      <w:pPr>
-        <w:pStyle w:val="Normal"/>
-        <w:pBdr>
-          <w:top w:val="single" w:sz="2" w:space="1" w:color="000000"/>
-          <w:left w:val="single" w:sz="2" w:space="1" w:color="000000"/>
-          <w:bottom w:val="single" w:sz="2" w:space="1" w:color="000000"/>
-          <w:right w:val="single" w:sz="2" w:space="1" w:color="000000"/>
-        </w:pBdr>
-        <w:rPr/>
-      </w:pPr>
-      <w:r>
-        <w:rPr/>
-      </w:r>
-    </w:p>
-    <w:p>
-      <w:pPr>
-        <w:pStyle w:val="Normal"/>
-        <w:pBdr>
-          <w:top w:val="single" w:sz="2" w:space="1" w:color="000000"/>
-          <w:left w:val="single" w:sz="2" w:space="1" w:color="000000"/>
-          <w:bottom w:val="single" w:sz="2" w:space="1" w:color="000000"/>
-          <w:right w:val="single" w:sz="2" w:space="1" w:color="000000"/>
+          <w:top w:val="single" w:sz="2" w:space="1" w:color="000001"/>
+          <w:left w:val="single" w:sz="2" w:space="1" w:color="000001"/>
+          <w:bottom w:val="single" w:sz="2" w:space="1" w:color="000001"/>
+          <w:right w:val="single" w:sz="2" w:space="1" w:color="000001"/>
+        </w:pBdr>
+        <w:rPr/>
+      </w:pPr>
+      <w:r>
+        <w:rPr/>
+        <w:tab/>
+      </w:r>
+    </w:p>
+    <w:p>
+      <w:pPr>
+        <w:pStyle w:val="Normal"/>
+        <w:pBdr>
+          <w:top w:val="single" w:sz="2" w:space="1" w:color="000001"/>
+          <w:left w:val="single" w:sz="2" w:space="1" w:color="000001"/>
+          <w:bottom w:val="single" w:sz="2" w:space="1" w:color="000001"/>
+          <w:right w:val="single" w:sz="2" w:space="1" w:color="000001"/>
+        </w:pBdr>
+        <w:rPr/>
+      </w:pPr>
+      <w:r>
+        <w:rPr/>
+      </w:r>
+    </w:p>
+    <w:p>
+      <w:pPr>
+        <w:pStyle w:val="Normal"/>
+        <w:pBdr>
+          <w:top w:val="single" w:sz="2" w:space="1" w:color="000001"/>
+          <w:left w:val="single" w:sz="2" w:space="1" w:color="000001"/>
+          <w:bottom w:val="single" w:sz="2" w:space="1" w:color="000001"/>
+          <w:right w:val="single" w:sz="2" w:space="1" w:color="000001"/>
         </w:pBdr>
         <w:rPr/>
       </w:pPr>
@@ -859,10 +829,10 @@
       <w:pPr>
         <w:pStyle w:val="Normal"/>
         <w:pBdr>
-          <w:top w:val="single" w:sz="2" w:space="1" w:color="000000"/>
-          <w:left w:val="single" w:sz="2" w:space="1" w:color="000000"/>
-          <w:bottom w:val="single" w:sz="2" w:space="1" w:color="000000"/>
-          <w:right w:val="single" w:sz="2" w:space="1" w:color="000000"/>
+          <w:top w:val="single" w:sz="2" w:space="1" w:color="000001"/>
+          <w:left w:val="single" w:sz="2" w:space="1" w:color="000001"/>
+          <w:bottom w:val="single" w:sz="2" w:space="1" w:color="000001"/>
+          <w:right w:val="single" w:sz="2" w:space="1" w:color="000001"/>
         </w:pBdr>
         <w:rPr/>
       </w:pPr>
@@ -877,10 +847,10 @@
       <w:pPr>
         <w:pStyle w:val="Normal"/>
         <w:pBdr>
-          <w:top w:val="single" w:sz="2" w:space="1" w:color="000000"/>
-          <w:left w:val="single" w:sz="2" w:space="1" w:color="000000"/>
-          <w:bottom w:val="single" w:sz="2" w:space="1" w:color="000000"/>
-          <w:right w:val="single" w:sz="2" w:space="1" w:color="000000"/>
+          <w:top w:val="single" w:sz="2" w:space="1" w:color="000001"/>
+          <w:left w:val="single" w:sz="2" w:space="1" w:color="000001"/>
+          <w:bottom w:val="single" w:sz="2" w:space="1" w:color="000001"/>
+          <w:right w:val="single" w:sz="2" w:space="1" w:color="000001"/>
         </w:pBdr>
         <w:rPr/>
       </w:pPr>
@@ -895,10 +865,10 @@
       <w:pPr>
         <w:pStyle w:val="Normal"/>
         <w:pBdr>
-          <w:top w:val="single" w:sz="2" w:space="1" w:color="000000"/>
-          <w:left w:val="single" w:sz="2" w:space="1" w:color="000000"/>
-          <w:bottom w:val="single" w:sz="2" w:space="1" w:color="000000"/>
-          <w:right w:val="single" w:sz="2" w:space="1" w:color="000000"/>
+          <w:top w:val="single" w:sz="2" w:space="1" w:color="000001"/>
+          <w:left w:val="single" w:sz="2" w:space="1" w:color="000001"/>
+          <w:bottom w:val="single" w:sz="2" w:space="1" w:color="000001"/>
+          <w:right w:val="single" w:sz="2" w:space="1" w:color="000001"/>
         </w:pBdr>
         <w:rPr/>
       </w:pPr>
@@ -913,10 +883,10 @@
       <w:pPr>
         <w:pStyle w:val="Normal"/>
         <w:pBdr>
-          <w:top w:val="single" w:sz="2" w:space="1" w:color="000000"/>
-          <w:left w:val="single" w:sz="2" w:space="1" w:color="000000"/>
-          <w:bottom w:val="single" w:sz="2" w:space="1" w:color="000000"/>
-          <w:right w:val="single" w:sz="2" w:space="1" w:color="000000"/>
+          <w:top w:val="single" w:sz="2" w:space="1" w:color="000001"/>
+          <w:left w:val="single" w:sz="2" w:space="1" w:color="000001"/>
+          <w:bottom w:val="single" w:sz="2" w:space="1" w:color="000001"/>
+          <w:right w:val="single" w:sz="2" w:space="1" w:color="000001"/>
         </w:pBdr>
         <w:rPr/>
       </w:pPr>
@@ -931,10 +901,10 @@
       <w:pPr>
         <w:pStyle w:val="Normal"/>
         <w:pBdr>
-          <w:top w:val="single" w:sz="2" w:space="1" w:color="000000"/>
-          <w:left w:val="single" w:sz="2" w:space="1" w:color="000000"/>
-          <w:bottom w:val="single" w:sz="2" w:space="1" w:color="000000"/>
-          <w:right w:val="single" w:sz="2" w:space="1" w:color="000000"/>
+          <w:top w:val="single" w:sz="2" w:space="1" w:color="000001"/>
+          <w:left w:val="single" w:sz="2" w:space="1" w:color="000001"/>
+          <w:bottom w:val="single" w:sz="2" w:space="1" w:color="000001"/>
+          <w:right w:val="single" w:sz="2" w:space="1" w:color="000001"/>
         </w:pBdr>
         <w:rPr/>
       </w:pPr>
@@ -949,10 +919,10 @@
       <w:pPr>
         <w:pStyle w:val="Normal"/>
         <w:pBdr>
-          <w:top w:val="single" w:sz="2" w:space="1" w:color="000000"/>
-          <w:left w:val="single" w:sz="2" w:space="1" w:color="000000"/>
-          <w:bottom w:val="single" w:sz="2" w:space="1" w:color="000000"/>
-          <w:right w:val="single" w:sz="2" w:space="1" w:color="000000"/>
+          <w:top w:val="single" w:sz="2" w:space="1" w:color="000001"/>
+          <w:left w:val="single" w:sz="2" w:space="1" w:color="000001"/>
+          <w:bottom w:val="single" w:sz="2" w:space="1" w:color="000001"/>
+          <w:right w:val="single" w:sz="2" w:space="1" w:color="000001"/>
         </w:pBdr>
         <w:rPr/>
       </w:pPr>
@@ -967,10 +937,10 @@
       <w:pPr>
         <w:pStyle w:val="Normal"/>
         <w:pBdr>
-          <w:top w:val="single" w:sz="2" w:space="1" w:color="000000"/>
-          <w:left w:val="single" w:sz="2" w:space="1" w:color="000000"/>
-          <w:bottom w:val="single" w:sz="2" w:space="1" w:color="000000"/>
-          <w:right w:val="single" w:sz="2" w:space="1" w:color="000000"/>
+          <w:top w:val="single" w:sz="2" w:space="1" w:color="000001"/>
+          <w:left w:val="single" w:sz="2" w:space="1" w:color="000001"/>
+          <w:bottom w:val="single" w:sz="2" w:space="1" w:color="000001"/>
+          <w:right w:val="single" w:sz="2" w:space="1" w:color="000001"/>
         </w:pBdr>
         <w:rPr/>
       </w:pPr>
@@ -985,10 +955,10 @@
       <w:pPr>
         <w:pStyle w:val="Normal"/>
         <w:pBdr>
-          <w:top w:val="single" w:sz="2" w:space="1" w:color="000000"/>
-          <w:left w:val="single" w:sz="2" w:space="1" w:color="000000"/>
-          <w:bottom w:val="single" w:sz="2" w:space="1" w:color="000000"/>
-          <w:right w:val="single" w:sz="2" w:space="1" w:color="000000"/>
+          <w:top w:val="single" w:sz="2" w:space="1" w:color="000001"/>
+          <w:left w:val="single" w:sz="2" w:space="1" w:color="000001"/>
+          <w:bottom w:val="single" w:sz="2" w:space="1" w:color="000001"/>
+          <w:right w:val="single" w:sz="2" w:space="1" w:color="000001"/>
         </w:pBdr>
         <w:rPr/>
       </w:pPr>
@@ -1003,10 +973,10 @@
       <w:pPr>
         <w:pStyle w:val="Normal"/>
         <w:pBdr>
-          <w:top w:val="single" w:sz="2" w:space="1" w:color="000000"/>
-          <w:left w:val="single" w:sz="2" w:space="1" w:color="000000"/>
-          <w:bottom w:val="single" w:sz="2" w:space="1" w:color="000000"/>
-          <w:right w:val="single" w:sz="2" w:space="1" w:color="000000"/>
+          <w:top w:val="single" w:sz="2" w:space="1" w:color="000001"/>
+          <w:left w:val="single" w:sz="2" w:space="1" w:color="000001"/>
+          <w:bottom w:val="single" w:sz="2" w:space="1" w:color="000001"/>
+          <w:right w:val="single" w:sz="2" w:space="1" w:color="000001"/>
         </w:pBdr>
         <w:rPr/>
       </w:pPr>
@@ -1021,66 +991,59 @@
       <w:pPr>
         <w:pStyle w:val="Normal"/>
         <w:pBdr>
-          <w:top w:val="single" w:sz="2" w:space="1" w:color="000000"/>
-          <w:left w:val="single" w:sz="2" w:space="1" w:color="000000"/>
-          <w:bottom w:val="single" w:sz="2" w:space="1" w:color="000000"/>
-          <w:right w:val="single" w:sz="2" w:space="1" w:color="000000"/>
-        </w:pBdr>
-        <w:rPr/>
-      </w:pPr>
-      <w:r>
-        <w:rPr/>
-      </w:r>
-    </w:p>
-    <w:p>
-      <w:pPr>
-        <w:pStyle w:val="Normal"/>
-        <w:pBdr>
-          <w:top w:val="single" w:sz="2" w:space="1" w:color="000000"/>
-          <w:left w:val="single" w:sz="2" w:space="1" w:color="000000"/>
-          <w:bottom w:val="single" w:sz="2" w:space="1" w:color="000000"/>
-          <w:right w:val="single" w:sz="2" w:space="1" w:color="000000"/>
-        </w:pBdr>
-        <w:rPr/>
-      </w:pPr>
-      <w:r>
-        <w:rPr/>
-      </w:r>
-    </w:p>
-    <w:p>
-      <w:pPr>
-        <w:pStyle w:val="Normal"/>
-        <w:rPr/>
-      </w:pPr>
-      <w:r>
-        <w:rPr/>
-      </w:r>
-    </w:p>
-    <w:p>
-      <w:pPr>
-        <w:pStyle w:val="Normal"/>
-        <w:rPr/>
-      </w:pPr>
-      <w:r>
-        <w:rPr/>
-        <w:t>10</w:t>
-      </w:r>
-      <w:r>
-        <w:rPr/>
-        <w:t>.now open views.py</w:t>
-      </w:r>
-    </w:p>
-    <w:p>
-      <w:pPr>
-        <w:pStyle w:val="Normal"/>
-        <w:rPr/>
-      </w:pPr>
-      <w:r>
-        <w:rPr/>
-        <w:tab/>
-      </w:r>
-      <w:r>
-        <w:rPr/>
+          <w:top w:val="single" w:sz="2" w:space="1" w:color="000001"/>
+          <w:left w:val="single" w:sz="2" w:space="1" w:color="000001"/>
+          <w:bottom w:val="single" w:sz="2" w:space="1" w:color="000001"/>
+          <w:right w:val="single" w:sz="2" w:space="1" w:color="000001"/>
+        </w:pBdr>
+        <w:rPr/>
+      </w:pPr>
+      <w:r>
+        <w:rPr/>
+      </w:r>
+    </w:p>
+    <w:p>
+      <w:pPr>
+        <w:pStyle w:val="Normal"/>
+        <w:pBdr>
+          <w:top w:val="single" w:sz="2" w:space="1" w:color="000001"/>
+          <w:left w:val="single" w:sz="2" w:space="1" w:color="000001"/>
+          <w:bottom w:val="single" w:sz="2" w:space="1" w:color="000001"/>
+          <w:right w:val="single" w:sz="2" w:space="1" w:color="000001"/>
+        </w:pBdr>
+        <w:rPr/>
+      </w:pPr>
+      <w:r>
+        <w:rPr/>
+      </w:r>
+    </w:p>
+    <w:p>
+      <w:pPr>
+        <w:pStyle w:val="Normal"/>
+        <w:rPr/>
+      </w:pPr>
+      <w:r>
+        <w:rPr/>
+      </w:r>
+    </w:p>
+    <w:p>
+      <w:pPr>
+        <w:pStyle w:val="Normal"/>
+        <w:rPr/>
+      </w:pPr>
+      <w:r>
+        <w:rPr/>
+        <w:t>10.now open views.py</w:t>
+      </w:r>
+    </w:p>
+    <w:p>
+      <w:pPr>
+        <w:pStyle w:val="Normal"/>
+        <w:rPr/>
+      </w:pPr>
+      <w:r>
+        <w:rPr/>
+        <w:tab/>
         <w:t>it will look like</w:t>
       </w:r>
     </w:p>
@@ -1097,10 +1060,10 @@
       <w:pPr>
         <w:pStyle w:val="Normal"/>
         <w:pBdr>
-          <w:top w:val="single" w:sz="2" w:space="1" w:color="000000"/>
-          <w:left w:val="single" w:sz="2" w:space="1" w:color="000000"/>
-          <w:bottom w:val="single" w:sz="2" w:space="1" w:color="000000"/>
-          <w:right w:val="single" w:sz="2" w:space="1" w:color="000000"/>
+          <w:top w:val="single" w:sz="2" w:space="1" w:color="000001"/>
+          <w:left w:val="single" w:sz="2" w:space="1" w:color="000001"/>
+          <w:bottom w:val="single" w:sz="2" w:space="1" w:color="000001"/>
+          <w:right w:val="single" w:sz="2" w:space="1" w:color="000001"/>
         </w:pBdr>
         <w:rPr>
           <w:u w:val="single"/>
@@ -1117,25 +1080,25 @@
       <w:pPr>
         <w:pStyle w:val="Normal"/>
         <w:pBdr>
-          <w:top w:val="single" w:sz="2" w:space="1" w:color="000000"/>
-          <w:left w:val="single" w:sz="2" w:space="1" w:color="000000"/>
-          <w:bottom w:val="single" w:sz="2" w:space="1" w:color="000000"/>
-          <w:right w:val="single" w:sz="2" w:space="1" w:color="000000"/>
-        </w:pBdr>
-        <w:rPr/>
-      </w:pPr>
-      <w:r>
-        <w:rPr/>
-      </w:r>
-    </w:p>
-    <w:p>
-      <w:pPr>
-        <w:pStyle w:val="Normal"/>
-        <w:pBdr>
-          <w:top w:val="single" w:sz="2" w:space="1" w:color="000000"/>
-          <w:left w:val="single" w:sz="2" w:space="1" w:color="000000"/>
-          <w:bottom w:val="single" w:sz="2" w:space="1" w:color="000000"/>
-          <w:right w:val="single" w:sz="2" w:space="1" w:color="000000"/>
+          <w:top w:val="single" w:sz="2" w:space="1" w:color="000001"/>
+          <w:left w:val="single" w:sz="2" w:space="1" w:color="000001"/>
+          <w:bottom w:val="single" w:sz="2" w:space="1" w:color="000001"/>
+          <w:right w:val="single" w:sz="2" w:space="1" w:color="000001"/>
+        </w:pBdr>
+        <w:rPr/>
+      </w:pPr>
+      <w:r>
+        <w:rPr/>
+      </w:r>
+    </w:p>
+    <w:p>
+      <w:pPr>
+        <w:pStyle w:val="Normal"/>
+        <w:pBdr>
+          <w:top w:val="single" w:sz="2" w:space="1" w:color="000001"/>
+          <w:left w:val="single" w:sz="2" w:space="1" w:color="000001"/>
+          <w:bottom w:val="single" w:sz="2" w:space="1" w:color="000001"/>
+          <w:right w:val="single" w:sz="2" w:space="1" w:color="000001"/>
         </w:pBdr>
         <w:rPr/>
       </w:pPr>
@@ -1151,18 +1114,18 @@
                 <wp:positionV relativeFrom="paragraph">
                   <wp:posOffset>151130</wp:posOffset>
                 </wp:positionV>
-                <wp:extent cx="6134735" cy="1315085"/>
+                <wp:extent cx="6135370" cy="967105"/>
                 <wp:effectExtent l="0" t="0" r="0" b="0"/>
                 <wp:wrapNone/>
                 <wp:docPr id="1" name="Shape1"/>
                 <a:graphic xmlns:a="http://schemas.openxmlformats.org/drawingml/2006/main">
                   <a:graphicData uri="http://schemas.microsoft.com/office/word/2010/wordprocessingShape">
                     <wps:wsp>
-                      <wps:cNvSpPr txBox="1"/>
+                      <wps:cNvSpPr/>
                       <wps:spPr>
                         <a:xfrm>
                           <a:off x="0" y="0"/>
-                          <a:ext cx="6134040" cy="1314360"/>
+                          <a:ext cx="6134760" cy="966600"/>
                         </a:xfrm>
                         <a:prstGeom prst="rect">
                           <a:avLst/>
@@ -1172,97 +1135,124 @@
                           <a:noFill/>
                         </a:ln>
                       </wps:spPr>
+                      <wps:style>
+                        <a:lnRef idx="0"/>
+                        <a:fillRef idx="0"/>
+                        <a:effectRef idx="0"/>
+                        <a:fontRef idx="minor"/>
+                      </wps:style>
                       <wps:txbx>
                         <w:txbxContent>
                           <w:p>
                             <w:pPr>
-                              <w:overflowPunct w:val="false"/>
+                              <w:pStyle w:val="FrameContents"/>
+                              <w:overflowPunct w:val="true"/>
                               <w:bidi w:val="0"/>
-                              <w:rPr/>
+                              <w:jc w:val="left"/>
+                              <w:rPr>
+                                <w:color w:val="auto"/>
+                              </w:rPr>
                             </w:pPr>
                             <w:r>
-                              <w:rPr/>
+                              <w:rPr>
+                                <w:color w:val="auto"/>
+                              </w:rPr>
                               <w:t xml:space="preserve">                                                                  </w:t>
                             </w:r>
                           </w:p>
                           <w:p>
                             <w:pPr>
-                              <w:overflowPunct w:val="false"/>
+                              <w:pStyle w:val="FrameContents"/>
+                              <w:overflowPunct w:val="true"/>
                               <w:bidi w:val="0"/>
-                              <w:rPr/>
+                              <w:jc w:val="left"/>
+                              <w:rPr>
+                                <w:color w:val="auto"/>
+                              </w:rPr>
                             </w:pPr>
                             <w:r>
-                              <w:rPr/>
-                              <w:t xml:space="preserve">        from django.http import HttpResponse</w:t>
+                              <w:rPr>
+                                <w:color w:val="auto"/>
+                              </w:rPr>
+                              <w:t xml:space="preserve">        </w:t>
+                            </w:r>
+                            <w:r>
+                              <w:rPr>
+                                <w:color w:val="auto"/>
+                              </w:rPr>
+                              <w:t>from django.http import HttpResponse</w:t>
                             </w:r>
                           </w:p>
                           <w:p>
                             <w:pPr>
-                              <w:overflowPunct w:val="false"/>
+                              <w:pStyle w:val="FrameContents"/>
+                              <w:overflowPunct w:val="true"/>
                               <w:bidi w:val="0"/>
-                              <w:rPr/>
+                              <w:jc w:val="left"/>
+                              <w:rPr>
+                                <w:color w:val="auto"/>
+                              </w:rPr>
                             </w:pPr>
                             <w:r>
-                              <w:rPr/>
+                              <w:rPr>
+                                <w:color w:val="auto"/>
+                              </w:rPr>
                             </w:r>
                           </w:p>
                           <w:p>
                             <w:pPr>
-                              <w:overflowPunct w:val="false"/>
+                              <w:pStyle w:val="FrameContents"/>
+                              <w:overflowPunct w:val="true"/>
                               <w:bidi w:val="0"/>
-                              <w:rPr/>
+                              <w:jc w:val="left"/>
+                              <w:rPr>
+                                <w:color w:val="auto"/>
+                              </w:rPr>
                             </w:pPr>
                             <w:r>
-                              <w:rPr/>
-                            </w:r>
-                            <w:r>
-                              <w:rPr/>
+                              <w:rPr>
+                                <w:color w:val="auto"/>
+                              </w:rPr>
                               <w:t>def hello(request):</w:t>
                             </w:r>
                           </w:p>
                           <w:p>
                             <w:pPr>
-                              <w:overflowPunct w:val="false"/>
+                              <w:pStyle w:val="FrameContents"/>
+                              <w:overflowPunct w:val="true"/>
                               <w:bidi w:val="0"/>
-                              <w:rPr/>
+                              <w:jc w:val="left"/>
+                              <w:rPr>
+                                <w:color w:val="auto"/>
+                              </w:rPr>
                             </w:pPr>
                             <w:r>
-                              <w:rPr/>
-                            </w:r>
-                            <w:r>
-                              <w:rPr/>
-                            </w:r>
-                            <w:r>
-                              <w:rPr/>
-                            </w:r>
-                            <w:r>
-                              <w:rPr/>
+                              <w:rPr>
+                                <w:color w:val="auto"/>
+                              </w:rPr>
                               <w:t>text=’’&lt;h1&gt;hi welcome to django&lt;/h1&gt;”</w:t>
                             </w:r>
                           </w:p>
                           <w:p>
                             <w:pPr>
-                              <w:overflowPunct w:val="false"/>
+                              <w:pStyle w:val="FrameContents"/>
+                              <w:overflowPunct w:val="true"/>
                               <w:bidi w:val="0"/>
-                              <w:rPr/>
+                              <w:jc w:val="left"/>
+                              <w:rPr>
+                                <w:color w:val="auto"/>
+                              </w:rPr>
                             </w:pPr>
                             <w:r>
-                              <w:rPr/>
-                            </w:r>
-                            <w:r>
-                              <w:rPr/>
-                            </w:r>
-                            <w:r>
-                              <w:rPr/>
-                            </w:r>
-                            <w:r>
-                              <w:rPr/>
+                              <w:rPr>
+                                <w:color w:val="auto"/>
+                              </w:rPr>
                               <w:t>return HttpResponse(text)</w:t>
                             </w:r>
                           </w:p>
                         </w:txbxContent>
                       </wps:txbx>
-                      <wps:bodyPr wrap="square" lIns="0" rIns="0" tIns="0" bIns="0">
+                      <wps:bodyPr lIns="0" rIns="0" tIns="0" bIns="0">
                         <a:spAutoFit/>
                       </wps:bodyPr>
                     </wps:wsp>
@@ -1273,105 +1263,122 @@
           </mc:Choice>
           <mc:Fallback>
             <w:pict>
-              <v:shapetype id="shapetype_202" coordsize="21600,21600" o:spt="202" path="m,l,21600l21600,21600l21600,xe">
-                <v:stroke joinstyle="miter"/>
-                <v:path gradientshapeok="t" o:connecttype="rect"/>
-              </v:shapetype>
-              <v:shape id="shape_0" ID="Shape1" stroked="f" style="position:absolute;margin-left:13.05pt;margin-top:11.9pt;width:482.95pt;height:103.45pt" type="shapetype_202">
+              <v:rect id="shape_0" ID="Shape1" stroked="f" style="position:absolute;margin-left:13.05pt;margin-top:11.9pt;width:483pt;height:76.05pt">
+                <w10:wrap type="square"/>
+                <v:fill o:detectmouseclick="t" on="false"/>
+                <v:stroke color="#3465a4" weight="144000" joinstyle="round" endcap="flat"/>
                 <v:textbox>
                   <w:txbxContent>
                     <w:p>
                       <w:pPr>
-                        <w:overflowPunct w:val="false"/>
+                        <w:pStyle w:val="FrameContents"/>
+                        <w:overflowPunct w:val="true"/>
                         <w:bidi w:val="0"/>
-                        <w:rPr/>
+                        <w:jc w:val="left"/>
+                        <w:rPr>
+                          <w:color w:val="auto"/>
+                        </w:rPr>
                       </w:pPr>
                       <w:r>
-                        <w:rPr/>
+                        <w:rPr>
+                          <w:color w:val="auto"/>
+                        </w:rPr>
                         <w:t xml:space="preserve">                                                                  </w:t>
                       </w:r>
                     </w:p>
                     <w:p>
                       <w:pPr>
-                        <w:overflowPunct w:val="false"/>
+                        <w:pStyle w:val="FrameContents"/>
+                        <w:overflowPunct w:val="true"/>
                         <w:bidi w:val="0"/>
-                        <w:rPr/>
+                        <w:jc w:val="left"/>
+                        <w:rPr>
+                          <w:color w:val="auto"/>
+                        </w:rPr>
                       </w:pPr>
                       <w:r>
-                        <w:rPr/>
-                        <w:t xml:space="preserve">        from django.http import HttpResponse</w:t>
+                        <w:rPr>
+                          <w:color w:val="auto"/>
+                        </w:rPr>
+                        <w:t xml:space="preserve">        </w:t>
+                      </w:r>
+                      <w:r>
+                        <w:rPr>
+                          <w:color w:val="auto"/>
+                        </w:rPr>
+                        <w:t>from django.http import HttpResponse</w:t>
                       </w:r>
                     </w:p>
                     <w:p>
                       <w:pPr>
-                        <w:overflowPunct w:val="false"/>
+                        <w:pStyle w:val="FrameContents"/>
+                        <w:overflowPunct w:val="true"/>
                         <w:bidi w:val="0"/>
-                        <w:rPr/>
+                        <w:jc w:val="left"/>
+                        <w:rPr>
+                          <w:color w:val="auto"/>
+                        </w:rPr>
                       </w:pPr>
                       <w:r>
-                        <w:rPr/>
+                        <w:rPr>
+                          <w:color w:val="auto"/>
+                        </w:rPr>
                       </w:r>
                     </w:p>
                     <w:p>
                       <w:pPr>
-                        <w:overflowPunct w:val="false"/>
+                        <w:pStyle w:val="FrameContents"/>
+                        <w:overflowPunct w:val="true"/>
                         <w:bidi w:val="0"/>
-                        <w:rPr/>
+                        <w:jc w:val="left"/>
+                        <w:rPr>
+                          <w:color w:val="auto"/>
+                        </w:rPr>
                       </w:pPr>
                       <w:r>
-                        <w:rPr/>
-                      </w:r>
-                      <w:r>
-                        <w:rPr/>
+                        <w:rPr>
+                          <w:color w:val="auto"/>
+                        </w:rPr>
                         <w:t>def hello(request):</w:t>
                       </w:r>
                     </w:p>
                     <w:p>
                       <w:pPr>
-                        <w:overflowPunct w:val="false"/>
+                        <w:pStyle w:val="FrameContents"/>
+                        <w:overflowPunct w:val="true"/>
                         <w:bidi w:val="0"/>
-                        <w:rPr/>
+                        <w:jc w:val="left"/>
+                        <w:rPr>
+                          <w:color w:val="auto"/>
+                        </w:rPr>
                       </w:pPr>
                       <w:r>
-                        <w:rPr/>
-                      </w:r>
-                      <w:r>
-                        <w:rPr/>
-                      </w:r>
-                      <w:r>
-                        <w:rPr/>
-                      </w:r>
-                      <w:r>
-                        <w:rPr/>
+                        <w:rPr>
+                          <w:color w:val="auto"/>
+                        </w:rPr>
                         <w:t>text=’’&lt;h1&gt;hi welcome to django&lt;/h1&gt;”</w:t>
                       </w:r>
                     </w:p>
                     <w:p>
                       <w:pPr>
-                        <w:overflowPunct w:val="false"/>
+                        <w:pStyle w:val="FrameContents"/>
+                        <w:overflowPunct w:val="true"/>
                         <w:bidi w:val="0"/>
-                        <w:rPr/>
+                        <w:jc w:val="left"/>
+                        <w:rPr>
+                          <w:color w:val="auto"/>
+                        </w:rPr>
                       </w:pPr>
                       <w:r>
-                        <w:rPr/>
-                      </w:r>
-                      <w:r>
-                        <w:rPr/>
-                      </w:r>
-                      <w:r>
-                        <w:rPr/>
-                      </w:r>
-                      <w:r>
-                        <w:rPr/>
+                        <w:rPr>
+                          <w:color w:val="auto"/>
+                        </w:rPr>
                         <w:t>return HttpResponse(text)</w:t>
                       </w:r>
                     </w:p>
                   </w:txbxContent>
                 </v:textbox>
-                <w10:wrap type="square"/>
-                <v:fill o:detectmouseclick="t" on="false"/>
-                <v:stroke color="black" weight="144000" joinstyle="round" endcap="flat"/>
-              </v:shape>
+              </v:rect>
             </w:pict>
           </mc:Fallback>
         </mc:AlternateContent>
@@ -1385,10 +1392,10 @@
       <w:pPr>
         <w:pStyle w:val="Normal"/>
         <w:pBdr>
-          <w:top w:val="single" w:sz="2" w:space="1" w:color="000000"/>
-          <w:left w:val="single" w:sz="2" w:space="1" w:color="000000"/>
-          <w:bottom w:val="single" w:sz="2" w:space="1" w:color="000000"/>
-          <w:right w:val="single" w:sz="2" w:space="1" w:color="000000"/>
+          <w:top w:val="single" w:sz="2" w:space="1" w:color="000001"/>
+          <w:left w:val="single" w:sz="2" w:space="1" w:color="000001"/>
+          <w:bottom w:val="single" w:sz="2" w:space="1" w:color="000001"/>
+          <w:right w:val="single" w:sz="2" w:space="1" w:color="000001"/>
         </w:pBdr>
         <w:rPr/>
       </w:pPr>
@@ -1645,10 +1652,10 @@
       <w:pPr>
         <w:pStyle w:val="Normal"/>
         <w:pBdr>
-          <w:top w:val="single" w:sz="2" w:space="1" w:color="000000"/>
-          <w:left w:val="single" w:sz="2" w:space="1" w:color="000000"/>
-          <w:bottom w:val="single" w:sz="2" w:space="1" w:color="000000"/>
-          <w:right w:val="single" w:sz="2" w:space="1" w:color="000000"/>
+          <w:top w:val="single" w:sz="2" w:space="1" w:color="000001"/>
+          <w:left w:val="single" w:sz="2" w:space="1" w:color="000001"/>
+          <w:bottom w:val="single" w:sz="2" w:space="1" w:color="000001"/>
+          <w:right w:val="single" w:sz="2" w:space="1" w:color="000001"/>
         </w:pBdr>
         <w:rPr>
           <w:u w:val="single"/>
@@ -1665,26 +1672,26 @@
       <w:pPr>
         <w:pStyle w:val="Normal"/>
         <w:pBdr>
-          <w:top w:val="single" w:sz="2" w:space="1" w:color="000000"/>
-          <w:left w:val="single" w:sz="2" w:space="1" w:color="000000"/>
-          <w:bottom w:val="single" w:sz="2" w:space="1" w:color="000000"/>
-          <w:right w:val="single" w:sz="2" w:space="1" w:color="000000"/>
-        </w:pBdr>
-        <w:rPr/>
-      </w:pPr>
-      <w:r>
-        <w:rPr/>
-        <w:tab/>
-      </w:r>
-    </w:p>
-    <w:p>
-      <w:pPr>
-        <w:pStyle w:val="Normal"/>
-        <w:pBdr>
-          <w:top w:val="single" w:sz="2" w:space="1" w:color="000000"/>
-          <w:left w:val="single" w:sz="2" w:space="1" w:color="000000"/>
-          <w:bottom w:val="single" w:sz="2" w:space="1" w:color="000000"/>
-          <w:right w:val="single" w:sz="2" w:space="1" w:color="000000"/>
+          <w:top w:val="single" w:sz="2" w:space="1" w:color="000001"/>
+          <w:left w:val="single" w:sz="2" w:space="1" w:color="000001"/>
+          <w:bottom w:val="single" w:sz="2" w:space="1" w:color="000001"/>
+          <w:right w:val="single" w:sz="2" w:space="1" w:color="000001"/>
+        </w:pBdr>
+        <w:rPr/>
+      </w:pPr>
+      <w:r>
+        <w:rPr/>
+        <w:tab/>
+      </w:r>
+    </w:p>
+    <w:p>
+      <w:pPr>
+        <w:pStyle w:val="Normal"/>
+        <w:pBdr>
+          <w:top w:val="single" w:sz="2" w:space="1" w:color="000001"/>
+          <w:left w:val="single" w:sz="2" w:space="1" w:color="000001"/>
+          <w:bottom w:val="single" w:sz="2" w:space="1" w:color="000001"/>
+          <w:right w:val="single" w:sz="2" w:space="1" w:color="000001"/>
         </w:pBdr>
         <w:rPr/>
       </w:pPr>
@@ -1698,10 +1705,10 @@
       <w:pPr>
         <w:pStyle w:val="Normal"/>
         <w:pBdr>
-          <w:top w:val="single" w:sz="2" w:space="1" w:color="000000"/>
-          <w:left w:val="single" w:sz="2" w:space="1" w:color="000000"/>
-          <w:bottom w:val="single" w:sz="2" w:space="1" w:color="000000"/>
-          <w:right w:val="single" w:sz="2" w:space="1" w:color="000000"/>
+          <w:top w:val="single" w:sz="2" w:space="1" w:color="000001"/>
+          <w:left w:val="single" w:sz="2" w:space="1" w:color="000001"/>
+          <w:bottom w:val="single" w:sz="2" w:space="1" w:color="000001"/>
+          <w:right w:val="single" w:sz="2" w:space="1" w:color="000001"/>
         </w:pBdr>
         <w:rPr/>
       </w:pPr>
@@ -1716,10 +1723,10 @@
       <w:pPr>
         <w:pStyle w:val="Normal"/>
         <w:pBdr>
-          <w:top w:val="single" w:sz="2" w:space="1" w:color="000000"/>
-          <w:left w:val="single" w:sz="2" w:space="1" w:color="000000"/>
-          <w:bottom w:val="single" w:sz="2" w:space="1" w:color="000000"/>
-          <w:right w:val="single" w:sz="2" w:space="1" w:color="000000"/>
+          <w:top w:val="single" w:sz="2" w:space="1" w:color="000001"/>
+          <w:left w:val="single" w:sz="2" w:space="1" w:color="000001"/>
+          <w:bottom w:val="single" w:sz="2" w:space="1" w:color="000001"/>
+          <w:right w:val="single" w:sz="2" w:space="1" w:color="000001"/>
         </w:pBdr>
         <w:rPr/>
       </w:pPr>
@@ -1733,21 +1740,17 @@
       <w:pPr>
         <w:pStyle w:val="Normal"/>
         <w:pBdr>
-          <w:top w:val="single" w:sz="2" w:space="1" w:color="000000"/>
-          <w:left w:val="single" w:sz="2" w:space="1" w:color="000000"/>
-          <w:bottom w:val="single" w:sz="2" w:space="1" w:color="000000"/>
-          <w:right w:val="single" w:sz="2" w:space="1" w:color="000000"/>
-        </w:pBdr>
-        <w:rPr/>
-      </w:pPr>
-      <w:r>
-        <w:rPr/>
-        <w:tab/>
-        <w:t xml:space="preserve">from firstapp import views as fa   </w:t>
-      </w:r>
-      <w:r>
-        <w:rPr/>
-        <w:t xml:space="preserve">#import views file from your application dont forget to </w:t>
+          <w:top w:val="single" w:sz="2" w:space="1" w:color="000001"/>
+          <w:left w:val="single" w:sz="2" w:space="1" w:color="000001"/>
+          <w:bottom w:val="single" w:sz="2" w:space="1" w:color="000001"/>
+          <w:right w:val="single" w:sz="2" w:space="1" w:color="000001"/>
+        </w:pBdr>
+        <w:rPr/>
+      </w:pPr>
+      <w:r>
+        <w:rPr/>
+        <w:tab/>
+        <w:t xml:space="preserve">from firstapp import views as fa   #import views file from your application dont forget to </w:t>
         <w:tab/>
         <w:t>give aliace</w:t>
       </w:r>
@@ -1756,25 +1759,25 @@
       <w:pPr>
         <w:pStyle w:val="Normal"/>
         <w:pBdr>
-          <w:top w:val="single" w:sz="2" w:space="1" w:color="000000"/>
-          <w:left w:val="single" w:sz="2" w:space="1" w:color="000000"/>
-          <w:bottom w:val="single" w:sz="2" w:space="1" w:color="000000"/>
-          <w:right w:val="single" w:sz="2" w:space="1" w:color="000000"/>
-        </w:pBdr>
-        <w:rPr/>
-      </w:pPr>
-      <w:r>
-        <w:rPr/>
-      </w:r>
-    </w:p>
-    <w:p>
-      <w:pPr>
-        <w:pStyle w:val="Normal"/>
-        <w:pBdr>
-          <w:top w:val="single" w:sz="2" w:space="1" w:color="000000"/>
-          <w:left w:val="single" w:sz="2" w:space="1" w:color="000000"/>
-          <w:bottom w:val="single" w:sz="2" w:space="1" w:color="000000"/>
-          <w:right w:val="single" w:sz="2" w:space="1" w:color="000000"/>
+          <w:top w:val="single" w:sz="2" w:space="1" w:color="000001"/>
+          <w:left w:val="single" w:sz="2" w:space="1" w:color="000001"/>
+          <w:bottom w:val="single" w:sz="2" w:space="1" w:color="000001"/>
+          <w:right w:val="single" w:sz="2" w:space="1" w:color="000001"/>
+        </w:pBdr>
+        <w:rPr/>
+      </w:pPr>
+      <w:r>
+        <w:rPr/>
+      </w:r>
+    </w:p>
+    <w:p>
+      <w:pPr>
+        <w:pStyle w:val="Normal"/>
+        <w:pBdr>
+          <w:top w:val="single" w:sz="2" w:space="1" w:color="000001"/>
+          <w:left w:val="single" w:sz="2" w:space="1" w:color="000001"/>
+          <w:bottom w:val="single" w:sz="2" w:space="1" w:color="000001"/>
+          <w:right w:val="single" w:sz="2" w:space="1" w:color="000001"/>
         </w:pBdr>
         <w:rPr/>
       </w:pPr>
@@ -1788,10 +1791,10 @@
       <w:pPr>
         <w:pStyle w:val="Normal"/>
         <w:pBdr>
-          <w:top w:val="single" w:sz="2" w:space="1" w:color="000000"/>
-          <w:left w:val="single" w:sz="2" w:space="1" w:color="000000"/>
-          <w:bottom w:val="single" w:sz="2" w:space="1" w:color="000000"/>
-          <w:right w:val="single" w:sz="2" w:space="1" w:color="000000"/>
+          <w:top w:val="single" w:sz="2" w:space="1" w:color="000001"/>
+          <w:left w:val="single" w:sz="2" w:space="1" w:color="000001"/>
+          <w:bottom w:val="single" w:sz="2" w:space="1" w:color="000001"/>
+          <w:right w:val="single" w:sz="2" w:space="1" w:color="000001"/>
         </w:pBdr>
         <w:rPr/>
       </w:pPr>
@@ -1805,10 +1808,10 @@
       <w:pPr>
         <w:pStyle w:val="Normal"/>
         <w:pBdr>
-          <w:top w:val="single" w:sz="2" w:space="1" w:color="000000"/>
-          <w:left w:val="single" w:sz="2" w:space="1" w:color="000000"/>
-          <w:bottom w:val="single" w:sz="2" w:space="1" w:color="000000"/>
-          <w:right w:val="single" w:sz="2" w:space="1" w:color="000000"/>
+          <w:top w:val="single" w:sz="2" w:space="1" w:color="000001"/>
+          <w:left w:val="single" w:sz="2" w:space="1" w:color="000001"/>
+          <w:bottom w:val="single" w:sz="2" w:space="1" w:color="000001"/>
+          <w:right w:val="single" w:sz="2" w:space="1" w:color="000001"/>
         </w:pBdr>
         <w:rPr/>
       </w:pPr>
@@ -1822,31 +1825,27 @@
       <w:pPr>
         <w:pStyle w:val="Normal"/>
         <w:pBdr>
-          <w:top w:val="single" w:sz="2" w:space="1" w:color="000000"/>
-          <w:left w:val="single" w:sz="2" w:space="1" w:color="000000"/>
-          <w:bottom w:val="single" w:sz="2" w:space="1" w:color="000000"/>
-          <w:right w:val="single" w:sz="2" w:space="1" w:color="000000"/>
-        </w:pBdr>
-        <w:rPr/>
-      </w:pPr>
-      <w:r>
-        <w:rPr/>
-        <w:tab/>
-        <w:t xml:space="preserve">    url(r'^home/',fa.hello), </w:t>
-      </w:r>
-      <w:r>
-        <w:rPr/>
-        <w:t xml:space="preserve">#i have defined home as url </w:t>
-      </w:r>
-    </w:p>
-    <w:p>
-      <w:pPr>
-        <w:pStyle w:val="Normal"/>
-        <w:pBdr>
-          <w:top w:val="single" w:sz="2" w:space="1" w:color="000000"/>
-          <w:left w:val="single" w:sz="2" w:space="1" w:color="000000"/>
-          <w:bottom w:val="single" w:sz="2" w:space="1" w:color="000000"/>
-          <w:right w:val="single" w:sz="2" w:space="1" w:color="000000"/>
+          <w:top w:val="single" w:sz="2" w:space="1" w:color="000001"/>
+          <w:left w:val="single" w:sz="2" w:space="1" w:color="000001"/>
+          <w:bottom w:val="single" w:sz="2" w:space="1" w:color="000001"/>
+          <w:right w:val="single" w:sz="2" w:space="1" w:color="000001"/>
+        </w:pBdr>
+        <w:rPr/>
+      </w:pPr>
+      <w:r>
+        <w:rPr/>
+        <w:tab/>
+        <w:t xml:space="preserve">    url(r'^home/',fa.hello), #i have defined home as url </w:t>
+      </w:r>
+    </w:p>
+    <w:p>
+      <w:pPr>
+        <w:pStyle w:val="Normal"/>
+        <w:pBdr>
+          <w:top w:val="single" w:sz="2" w:space="1" w:color="000001"/>
+          <w:left w:val="single" w:sz="2" w:space="1" w:color="000001"/>
+          <w:bottom w:val="single" w:sz="2" w:space="1" w:color="000001"/>
+          <w:right w:val="single" w:sz="2" w:space="1" w:color="000001"/>
         </w:pBdr>
         <w:rPr/>
       </w:pPr>
@@ -2026,6 +2025,7 @@
       <w:pgNumType w:fmt="decimal"/>
       <w:formProt w:val="false"/>
       <w:textDirection w:val="lrTb"/>
+      <w:docGrid w:type="default" w:linePitch="100" w:charSpace="0"/>
     </w:sectPr>
   </w:body>
 </w:document>
@@ -2038,15 +2038,12 @@
       <w:rPr>
         <w:rFonts w:ascii="Liberation Serif" w:hAnsi="Liberation Serif" w:eastAsia="Noto Sans CJK SC Regular" w:cs="Lohit Devanagari"/>
         <w:kern w:val="2"/>
-        <w:sz w:val="24"/>
         <w:szCs w:val="24"/>
         <w:lang w:val="en-IN" w:eastAsia="zh-CN" w:bidi="hi-IN"/>
       </w:rPr>
     </w:rPrDefault>
     <w:pPrDefault>
-      <w:pPr>
-        <w:widowControl/>
-      </w:pPr>
+      <w:pPr/>
     </w:pPrDefault>
   </w:docDefaults>
   <w:style w:type="paragraph" w:styleId="Normal">
@@ -2054,10 +2051,12 @@
     <w:qFormat/>
     <w:pPr>
       <w:widowControl/>
+      <w:bidi w:val="0"/>
+      <w:jc w:val="left"/>
     </w:pPr>
     <w:rPr>
       <w:rFonts w:ascii="Liberation Serif" w:hAnsi="Liberation Serif" w:eastAsia="Noto Sans CJK SC Regular" w:cs="Lohit Devanagari"/>
-      <w:color w:val="auto"/>
+      <w:color w:val="00000A"/>
       <w:kern w:val="2"/>
       <w:sz w:val="24"/>
       <w:szCs w:val="24"/>
@@ -2067,7 +2066,6 @@
   <w:style w:type="paragraph" w:styleId="Heading1">
     <w:name w:val="Heading 1"/>
     <w:basedOn w:val="Heading"/>
-    <w:next w:val="TextBody"/>
     <w:qFormat/>
     <w:pPr>
       <w:spacing w:before="240" w:after="120"/>
@@ -2088,6 +2086,11 @@
       <w:u w:val="single"/>
       <w:lang w:val="zxx" w:eastAsia="zxx" w:bidi="zxx"/>
     </w:rPr>
+  </w:style>
+  <w:style w:type="character" w:styleId="ListLabel1">
+    <w:name w:val="ListLabel 1"/>
+    <w:qFormat/>
+    <w:rPr/>
   </w:style>
   <w:style w:type="paragraph" w:styleId="Heading">
     <w:name w:val="Heading"/>
@@ -2147,5 +2150,12 @@
       <w:rFonts w:cs="Lohit Devanagari"/>
     </w:rPr>
   </w:style>
+  <w:style w:type="paragraph" w:styleId="FrameContents">
+    <w:name w:val="Frame Contents"/>
+    <w:basedOn w:val="Normal"/>
+    <w:qFormat/>
+    <w:pPr/>
+    <w:rPr/>
+  </w:style>
 </w:styles>
 </file>
</xml_diff>